<commit_message>
violin side by side for line count and vocab size
added violin side by side for line count and vocab size
</commit_message>
<xml_diff>
--- a/midterm_check_in.docx
+++ b/midterm_check_in.docx
@@ -3,22 +3,40 @@
 <w:document xmlns:wpc="http://schemas.microsoft.com/office/word/2010/wordprocessingCanvas" xmlns:mo="http://schemas.microsoft.com/office/mac/office/2008/main" xmlns:mc="http://schemas.openxmlformats.org/markup-compatibility/2006" xmlns:mv="urn:schemas-microsoft-com:mac:vml" xmlns:o="urn:schemas-microsoft-com:office:office" xmlns:r="http://schemas.openxmlformats.org/officeDocument/2006/relationships" xmlns:m="http://schemas.openxmlformats.org/officeDocument/2006/math" xmlns:v="urn:schemas-microsoft-com:vml" xmlns:wp14="http://schemas.microsoft.com/office/word/2010/wordprocessingDrawing" xmlns:wp="http://schemas.openxmlformats.org/drawingml/2006/wordprocessingDrawing" xmlns:w10="urn:schemas-microsoft-com:office:word" xmlns:w="http://schemas.openxmlformats.org/wordprocessingml/2006/main" xmlns:w14="http://schemas.microsoft.com/office/word/2010/wordml" xmlns:w15="http://schemas.microsoft.com/office/word/2012/wordml" xmlns:wpg="http://schemas.microsoft.com/office/word/2010/wordprocessingGroup" xmlns:wpi="http://schemas.microsoft.com/office/word/2010/wordprocessingInk" xmlns:wne="http://schemas.microsoft.com/office/word/2006/wordml" xmlns:wps="http://schemas.microsoft.com/office/word/2010/wordprocessingShape" mc:Ignorable="w14 w15 wp14">
   <w:body>
     <w:p>
-      <w:r>
+      <w:pPr>
+        <w:rPr>
+          <w:b/>
+          <w:i/>
+        </w:rPr>
+      </w:pPr>
+      <w:r>
+        <w:rPr>
+          <w:b/>
+          <w:i/>
+          <w:sz w:val="32"/>
+        </w:rPr>
         <w:t>A Catchy Title about Ladies in Movies</w:t>
       </w:r>
     </w:p>
     <w:p>
-      <w:r>
-        <w:t xml:space="preserve">Subtitle: </w:t>
-      </w:r>
-      <w:proofErr w:type="spellStart"/>
-      <w:r>
-        <w:t>Dr</w:t>
-      </w:r>
-      <w:proofErr w:type="spellEnd"/>
-      <w:r>
-        <w:t xml:space="preserve"> Grace Augustine is Our Hero</w:t>
-      </w:r>
+      <w:pPr>
+        <w:rPr>
+          <w:i/>
+        </w:rPr>
+      </w:pPr>
+      <w:r>
+        <w:rPr>
+          <w:i/>
+        </w:rPr>
+        <w:t>Subtitle: Dr Grace Augustine is Our Hero</w:t>
+      </w:r>
+    </w:p>
+    <w:p>
+      <w:pPr>
+        <w:rPr>
+          <w:i/>
+        </w:rPr>
+      </w:pPr>
     </w:p>
     <w:p>
       <w:r>
@@ -30,186 +48,26 @@
       <w:pPr>
         <w:rPr>
           <w:b/>
-        </w:rPr>
-      </w:pPr>
-      <w:r>
-        <w:rPr>
-          <w:b/>
+          <w:i/>
+        </w:rPr>
+      </w:pPr>
+      <w:r>
+        <w:rPr>
+          <w:b/>
+          <w:i/>
         </w:rPr>
         <w:t>Abstract</w:t>
       </w:r>
     </w:p>
-    <w:p>
-      <w:r>
-        <w:t xml:space="preserve">Is totally </w:t>
-      </w:r>
-      <w:r>
-        <w:t>written last</w:t>
-      </w:r>
-      <w:r>
-        <w:t xml:space="preserve">.  It’ll probably be a paragraph, so let’s fill up a paragraph.  All work and no play makes </w:t>
-      </w:r>
-      <w:proofErr w:type="spellStart"/>
-      <w:r>
-        <w:t>nikki</w:t>
-      </w:r>
-      <w:proofErr w:type="spellEnd"/>
-      <w:r>
-        <w:t xml:space="preserve"> a dull girl.  All work and no play makes </w:t>
-      </w:r>
-      <w:proofErr w:type="spellStart"/>
-      <w:r>
-        <w:t>nikki</w:t>
-      </w:r>
-      <w:proofErr w:type="spellEnd"/>
-      <w:r>
-        <w:t xml:space="preserve"> a dull girl.  All work and no play makes </w:t>
-      </w:r>
-      <w:proofErr w:type="spellStart"/>
-      <w:r>
-        <w:t>nikki</w:t>
-      </w:r>
-      <w:proofErr w:type="spellEnd"/>
-      <w:r>
-        <w:t xml:space="preserve"> a dull girl.  All work and no play makes </w:t>
-      </w:r>
-      <w:proofErr w:type="spellStart"/>
-      <w:r>
-        <w:t>nikki</w:t>
-      </w:r>
-      <w:proofErr w:type="spellEnd"/>
-      <w:r>
-        <w:t xml:space="preserve"> a dull girl.  All work and no play makes </w:t>
-      </w:r>
-      <w:proofErr w:type="spellStart"/>
-      <w:r>
-        <w:t>nikki</w:t>
-      </w:r>
-      <w:proofErr w:type="spellEnd"/>
-      <w:r>
-        <w:t xml:space="preserve"> a dull girl.  All work and no play makes </w:t>
-      </w:r>
-      <w:proofErr w:type="spellStart"/>
-      <w:r>
-        <w:t>nikki</w:t>
-      </w:r>
-      <w:proofErr w:type="spellEnd"/>
-      <w:r>
-        <w:t xml:space="preserve"> a dull girl.  All work and no play makes </w:t>
-      </w:r>
-      <w:proofErr w:type="spellStart"/>
-      <w:r>
-        <w:t>nikki</w:t>
-      </w:r>
-      <w:proofErr w:type="spellEnd"/>
-      <w:r>
-        <w:t xml:space="preserve"> a dull girl.  All work and no play makes </w:t>
-      </w:r>
-      <w:proofErr w:type="spellStart"/>
-      <w:r>
-        <w:t>nikki</w:t>
-      </w:r>
-      <w:proofErr w:type="spellEnd"/>
-      <w:r>
-        <w:t xml:space="preserve"> a dull girl.  All work and no play makes </w:t>
-      </w:r>
-      <w:proofErr w:type="spellStart"/>
-      <w:r>
-        <w:t>nikki</w:t>
-      </w:r>
-      <w:proofErr w:type="spellEnd"/>
-      <w:r>
-        <w:t xml:space="preserve"> a dull girl.  All work and no play makes </w:t>
-      </w:r>
-      <w:proofErr w:type="spellStart"/>
-      <w:r>
-        <w:t>nikki</w:t>
-      </w:r>
-      <w:proofErr w:type="spellEnd"/>
-      <w:r>
-        <w:t xml:space="preserve"> a dull girl.   All work and no play makes </w:t>
-      </w:r>
-      <w:proofErr w:type="spellStart"/>
-      <w:r>
-        <w:t>nikki</w:t>
-      </w:r>
-      <w:proofErr w:type="spellEnd"/>
-      <w:r>
-        <w:t xml:space="preserve"> a dull girl.  All work and no play makes </w:t>
-      </w:r>
-      <w:proofErr w:type="spellStart"/>
-      <w:r>
-        <w:t>nikki</w:t>
-      </w:r>
-      <w:proofErr w:type="spellEnd"/>
-      <w:r>
-        <w:t xml:space="preserve"> a dull girl.   All work and no play makes </w:t>
-      </w:r>
-      <w:proofErr w:type="spellStart"/>
-      <w:r>
-        <w:t>nikki</w:t>
-      </w:r>
-      <w:proofErr w:type="spellEnd"/>
-      <w:r>
-        <w:t xml:space="preserve"> a dull girl.   All work and no play makes </w:t>
-      </w:r>
-      <w:proofErr w:type="spellStart"/>
-      <w:r>
-        <w:t>nikki</w:t>
-      </w:r>
-      <w:proofErr w:type="spellEnd"/>
-      <w:r>
-        <w:t xml:space="preserve"> a dull girl.  All work and no play makes </w:t>
-      </w:r>
-      <w:proofErr w:type="spellStart"/>
-      <w:r>
-        <w:t>nikki</w:t>
-      </w:r>
-      <w:proofErr w:type="spellEnd"/>
-      <w:r>
-        <w:t xml:space="preserve"> a dull girl.  </w:t>
-      </w:r>
-    </w:p>
-    <w:p/>
-    <w:p/>
-    <w:p>
-      <w:pPr>
-        <w:rPr>
-          <w:b/>
-          <w:i/>
-        </w:rPr>
-      </w:pPr>
-      <w:r>
-        <w:rPr>
-          <w:b/>
-          <w:i/>
-        </w:rPr>
-        <w:t>Intro</w:t>
-      </w:r>
-    </w:p>
-    <w:p>
-      <w:pPr>
-        <w:ind w:firstLine="720"/>
-        <w:rPr>
-          <w:rFonts w:ascii="Times New Roman" w:hAnsi="Times New Roman" w:cs="Times New Roman"/>
-        </w:rPr>
-      </w:pPr>
-      <w:r>
+    <w:p/>
+    <w:p>
+      <w:pPr>
         <w:rPr>
           <w:rFonts w:ascii="Arial" w:hAnsi="Arial" w:cs="Arial"/>
           <w:color w:val="000000"/>
           <w:sz w:val="22"/>
           <w:szCs w:val="22"/>
         </w:rPr>
-        <w:t>For young girls growing up in our society, there are few things more disenfranchising than going to the movies and watching a hapless princess wait for others to act in her place.  Some women in film will be given a voice of their own, but too often men are given the responsibility of conveying the important ideas and plans.  At least, that is how it feels, but is it really true?  For our project, we want to test this hypothesis.  We will use natural language processing and deep learning via convolutional neural nets to evaluate screenplays for hundreds of popular movies from many genres over a period of several years and compare the complexity of scripted lines for male and female roles.  </w:t>
-      </w:r>
-    </w:p>
-    <w:p>
-      <w:pPr>
-        <w:ind w:firstLine="720"/>
-        <w:rPr>
-          <w:rFonts w:ascii="Times New Roman" w:hAnsi="Times New Roman" w:cs="Times New Roman"/>
-        </w:rPr>
       </w:pPr>
       <w:r>
         <w:rPr>
@@ -218,10 +76,99 @@
           <w:sz w:val="22"/>
           <w:szCs w:val="22"/>
         </w:rPr>
+        <w:t xml:space="preserve">Is totally </w:t>
+      </w:r>
+      <w:r>
+        <w:rPr>
+          <w:rFonts w:ascii="Arial" w:hAnsi="Arial" w:cs="Arial"/>
+          <w:color w:val="000000"/>
+          <w:sz w:val="22"/>
+          <w:szCs w:val="22"/>
+        </w:rPr>
+        <w:t>written last</w:t>
+      </w:r>
+      <w:r>
+        <w:rPr>
+          <w:rFonts w:ascii="Arial" w:hAnsi="Arial" w:cs="Arial"/>
+          <w:color w:val="000000"/>
+          <w:sz w:val="22"/>
+          <w:szCs w:val="22"/>
+        </w:rPr>
+        <w:t xml:space="preserve">.  It’ll probably be a paragraph, so let’s fill up a paragraph.  All work and no play makes nikki a dull girl.  All work and no play makes nikki a dull girl.  All work and no play makes nikki a dull girl.  All work and no play makes nikki a dull girl.  All work and no play makes nikki a dull girl.  All work and no play makes nikki a dull girl.  All work and no play makes nikki a dull girl.  All work and no play makes nikki a dull girl.  All work and no play makes nikki a dull girl.  All work and no play makes nikki a dull girl.   All work and no play makes nikki a dull girl.  All work and no play makes nikki a dull girl.   All work and no play makes nikki a dull girl.   All work and no play makes nikki a dull girl.  All work and no play makes nikki a dull girl.  </w:t>
+      </w:r>
+    </w:p>
+    <w:p/>
+    <w:p/>
+    <w:p>
+      <w:pPr>
+        <w:rPr>
+          <w:b/>
+          <w:i/>
+        </w:rPr>
+      </w:pPr>
+      <w:r>
+        <w:rPr>
+          <w:b/>
+          <w:i/>
+        </w:rPr>
+        <w:t>Intro</w:t>
+      </w:r>
+    </w:p>
+    <w:p>
+      <w:pPr>
+        <w:rPr>
+          <w:b/>
+          <w:i/>
+        </w:rPr>
+      </w:pPr>
+    </w:p>
+    <w:p>
+      <w:pPr>
+        <w:rPr>
+          <w:rFonts w:ascii="Times New Roman" w:hAnsi="Times New Roman" w:cs="Times New Roman"/>
+        </w:rPr>
+      </w:pPr>
+      <w:r>
+        <w:rPr>
+          <w:rFonts w:ascii="Arial" w:hAnsi="Arial" w:cs="Arial"/>
+          <w:color w:val="000000"/>
+          <w:sz w:val="22"/>
+          <w:szCs w:val="22"/>
+        </w:rPr>
+        <w:t>For young girls growing up in our society, there are few things more disenfranchising than going to the movies and watching a hapless princess wait for others to act in her place.  Some women in film will be given a voice of their own, but too often men are given the responsibility of conveying the important ideas and plans.  At least, that is how it feels, but is it really true?  For our project, we want to test this hypothesis.  We will use natural language processing and deep learning via convolutional neural nets to evaluate screenplays for hundreds of popular movies from many genres over a period of several years and compare the complexity of scripted lines for male and female roles.  </w:t>
+      </w:r>
+    </w:p>
+    <w:p>
+      <w:pPr>
+        <w:rPr>
+          <w:rFonts w:ascii="Arial" w:hAnsi="Arial" w:cs="Arial"/>
+          <w:color w:val="000000"/>
+          <w:sz w:val="22"/>
+          <w:szCs w:val="22"/>
+        </w:rPr>
+      </w:pPr>
+    </w:p>
+    <w:p>
+      <w:pPr>
+        <w:rPr>
+          <w:rFonts w:ascii="Times New Roman" w:hAnsi="Times New Roman" w:cs="Times New Roman"/>
+        </w:rPr>
+      </w:pPr>
+      <w:r>
+        <w:rPr>
+          <w:rFonts w:ascii="Arial" w:hAnsi="Arial" w:cs="Arial"/>
+          <w:color w:val="000000"/>
+          <w:sz w:val="22"/>
+          <w:szCs w:val="22"/>
+        </w:rPr>
         <w:t xml:space="preserve">This project is important because young girls would benefit from seeing films that more accurately reflect the various roles women play in society as leaders and innovators.  Not only is length of dialogue important, but the content.  There have been many instances where women roles are given fewer lines, and in addition, the majority of their lines were about their male leads instead of anything substantial that contributes to the plot.  If we can prove that popular movies are following the trope of simplifying women using stringent statistical methods, perhaps we can help Hollywood see its limitations and effect change. </w:t>
       </w:r>
     </w:p>
     <w:p/>
+    <w:p>
+      <w:bookmarkStart w:id="0" w:name="_GoBack"/>
+      <w:bookmarkEnd w:id="0"/>
+    </w:p>
     <w:p>
       <w:pPr>
         <w:rPr>
@@ -245,50 +192,22 @@
           <w:szCs w:val="22"/>
         </w:rPr>
       </w:pPr>
-      <w:r>
+    </w:p>
+    <w:p>
+      <w:pPr>
         <w:rPr>
           <w:rFonts w:ascii="Arial" w:hAnsi="Arial" w:cs="Arial"/>
           <w:sz w:val="22"/>
           <w:szCs w:val="22"/>
         </w:rPr>
-        <w:tab/>
-        <w:t xml:space="preserve">In 1985, the cartoonist Alison </w:t>
-      </w:r>
-      <w:proofErr w:type="spellStart"/>
+      </w:pPr>
       <w:r>
         <w:rPr>
           <w:rFonts w:ascii="Arial" w:hAnsi="Arial" w:cs="Arial"/>
           <w:sz w:val="22"/>
           <w:szCs w:val="22"/>
         </w:rPr>
-        <w:t>Bechdel</w:t>
-      </w:r>
-      <w:proofErr w:type="spellEnd"/>
-      <w:r>
-        <w:rPr>
-          <w:rFonts w:ascii="Arial" w:hAnsi="Arial" w:cs="Arial"/>
-          <w:sz w:val="22"/>
-          <w:szCs w:val="22"/>
-        </w:rPr>
-        <w:t xml:space="preserve"> created the </w:t>
-      </w:r>
-      <w:proofErr w:type="spellStart"/>
-      <w:r>
-        <w:rPr>
-          <w:rFonts w:ascii="Arial" w:hAnsi="Arial" w:cs="Arial"/>
-          <w:sz w:val="22"/>
-          <w:szCs w:val="22"/>
-        </w:rPr>
-        <w:t>Bechdel</w:t>
-      </w:r>
-      <w:proofErr w:type="spellEnd"/>
-      <w:r>
-        <w:rPr>
-          <w:rFonts w:ascii="Arial" w:hAnsi="Arial" w:cs="Arial"/>
-          <w:sz w:val="22"/>
-          <w:szCs w:val="22"/>
-        </w:rPr>
-        <w:t xml:space="preserve"> test for works of fiction.</w:t>
+        <w:t>In 1985, the cartoonist Alison Bechdel created the Bechdel test for works of fiction.</w:t>
       </w:r>
       <w:r>
         <w:rPr>
@@ -368,43 +287,17 @@
       <w:r>
         <w:t xml:space="preserve">Figure </w:t>
       </w:r>
-      <w:r>
-        <w:fldChar w:fldCharType="begin"/>
-      </w:r>
-      <w:r>
-        <w:instrText xml:space="preserve"> SEQ Figure \* ARABIC </w:instrText>
-      </w:r>
-      <w:r>
-        <w:fldChar w:fldCharType="separate"/>
-      </w:r>
-      <w:r>
-        <w:rPr>
-          <w:noProof/>
-        </w:rPr>
-        <w:t>1</w:t>
-      </w:r>
-      <w:r>
-        <w:rPr>
-          <w:noProof/>
-        </w:rPr>
-        <w:fldChar w:fldCharType="end"/>
-      </w:r>
-      <w:r>
-        <w:t xml:space="preserve">: </w:t>
-      </w:r>
-      <w:proofErr w:type="spellStart"/>
-      <w:r>
-        <w:t>Bechdel</w:t>
-      </w:r>
-      <w:proofErr w:type="spellEnd"/>
-      <w:r>
-        <w:t xml:space="preserve"> Test by Alison </w:t>
-      </w:r>
-      <w:proofErr w:type="spellStart"/>
-      <w:r>
-        <w:t>Bechdel</w:t>
-      </w:r>
-      <w:proofErr w:type="spellEnd"/>
+      <w:fldSimple w:instr=" SEQ Figure \* ARABIC ">
+        <w:r>
+          <w:rPr>
+            <w:noProof/>
+          </w:rPr>
+          <w:t>1</w:t>
+        </w:r>
+      </w:fldSimple>
+      <w:r>
+        <w:t>: Bechdel Test by Alison Bechdel</w:t>
+      </w:r>
     </w:p>
     <w:p>
       <w:r>
@@ -429,15 +322,7 @@
         <w:t>, nature of the line being spoken,</w:t>
       </w:r>
       <w:r>
-        <w:t xml:space="preserve"> and looking at the </w:t>
-      </w:r>
-      <w:proofErr w:type="spellStart"/>
-      <w:r>
-        <w:t>Bechdel</w:t>
-      </w:r>
-      <w:proofErr w:type="spellEnd"/>
-      <w:r>
-        <w:t xml:space="preserve"> test, we aim to see if our model can properly identify if a line belongs to a man or woman</w:t>
+        <w:t xml:space="preserve"> and looking at the Bechdel test, we aim to see if our model can properly identify if a line belongs to a man or woman</w:t>
       </w:r>
       <w:r>
         <w:t>.</w:t>
@@ -496,18 +381,10 @@
         <w:t>We have written a python pre-processing script that matches the lines with the character name that is speaking it.  Most of the cues such as Cut to, exit stage</w:t>
       </w:r>
       <w:r>
-        <w:t xml:space="preserve">, </w:t>
-      </w:r>
-      <w:proofErr w:type="spellStart"/>
-      <w:r>
-        <w:t>e</w:t>
-      </w:r>
-      <w:r>
-        <w:t>tc</w:t>
-      </w:r>
-      <w:proofErr w:type="spellEnd"/>
-      <w:r>
-        <w:t xml:space="preserve"> have been removed as much as possible.  </w:t>
+        <w:t>, e</w:t>
+      </w:r>
+      <w:r>
+        <w:t xml:space="preserve">tc have been removed as much as possible.  </w:t>
       </w:r>
       <w:r>
         <w:t>although since each script is written a little differently, there are still some lingering characters in some places.  In addition, we have only kept characters that had a total of 20 or more lines.  Characters that had too few lines didn’t have much of a vocab was deemed as not important enough to the story line.</w:t>
@@ -618,21 +495,7 @@
         <w:rPr>
           <w:i/>
         </w:rPr>
-        <w:t xml:space="preserve">Things we’re </w:t>
-      </w:r>
-      <w:proofErr w:type="spellStart"/>
-      <w:r>
-        <w:rPr>
-          <w:i/>
-        </w:rPr>
-        <w:t>gonna</w:t>
-      </w:r>
-      <w:proofErr w:type="spellEnd"/>
-      <w:r>
-        <w:rPr>
-          <w:i/>
-        </w:rPr>
-        <w:t xml:space="preserve"> do</w:t>
+        <w:t>Things we’re gonna do</w:t>
       </w:r>
     </w:p>
     <w:p>
@@ -672,14 +535,7 @@
         <w:t>Inference</w:t>
       </w:r>
     </w:p>
-    <w:p>
-      <w:pPr>
-        <w:ind w:firstLine="720"/>
-      </w:pPr>
-      <w:r>
-        <w:t>Now with fancy pictures!</w:t>
-      </w:r>
-    </w:p>
+    <w:p/>
     <w:p>
       <w:pPr>
         <w:ind w:firstLine="720"/>
@@ -739,21 +595,32 @@
       </w:r>
     </w:p>
     <w:p>
+      <w:pPr>
+        <w:ind w:firstLine="720"/>
+      </w:pPr>
+    </w:p>
+    <w:p>
+      <w:pPr>
+        <w:ind w:firstLine="720"/>
+      </w:pPr>
+    </w:p>
+    <w:p>
       <w:r>
         <w:t>In an untransformed space, the line count for men and women followed a power law. Women peaked slightly closer to 0 than men, indicating that there was a subtle trend towards women having smaller roles.  The data was then transformed to log-log space.  We can see that the even in log-space, the line count for male and female actors is quite similar in our dataset.   We randomly selected from our main dataset, so the law of large numbers says that our mean for this set will tend to be close the mean in our main set.</w:t>
       </w:r>
     </w:p>
     <w:p/>
+    <w:p/>
     <w:p>
       <w:r>
         <w:rPr>
           <w:noProof/>
         </w:rPr>
         <w:drawing>
-          <wp:inline distT="0" distB="0" distL="0" distR="0" wp14:anchorId="346F5F26" wp14:editId="67D27131">
-            <wp:extent cx="5939790" cy="3434715"/>
-            <wp:effectExtent l="0" t="0" r="3810" b="0"/>
-            <wp:docPr id="6" name="Picture 6" descr="../Desktop/Screen%20Shot%202017-11-15%20at%209.06.45%20PM.png"/>
+          <wp:inline distT="0" distB="0" distL="0" distR="0" wp14:anchorId="2F435C68" wp14:editId="6441BC34">
+            <wp:extent cx="3378631" cy="2288540"/>
+            <wp:effectExtent l="0" t="0" r="0" b="0"/>
+            <wp:docPr id="4" name="Picture 4" descr="../../../../Desktop/Screen%20Shot%202017-11-16%20at%206.43.16%20PM"/>
             <wp:cNvGraphicFramePr>
               <a:graphicFrameLocks xmlns:a="http://schemas.openxmlformats.org/drawingml/2006/main" noChangeAspect="1"/>
             </wp:cNvGraphicFramePr>
@@ -761,7 +628,7 @@
               <a:graphicData uri="http://schemas.openxmlformats.org/drawingml/2006/picture">
                 <pic:pic xmlns:pic="http://schemas.openxmlformats.org/drawingml/2006/picture">
                   <pic:nvPicPr>
-                    <pic:cNvPr id="0" name="Picture 2" descr="../Desktop/Screen%20Shot%202017-11-15%20at%209.06.45%20PM.png"/>
+                    <pic:cNvPr id="0" name="Picture 3" descr="../../../../Desktop/Screen%20Shot%202017-11-16%20at%206.43.16%20PM"/>
                     <pic:cNvPicPr>
                       <a:picLocks noChangeAspect="1" noChangeArrowheads="1"/>
                     </pic:cNvPicPr>
@@ -782,7 +649,7 @@
                   <pic:spPr bwMode="auto">
                     <a:xfrm>
                       <a:off x="0" y="0"/>
-                      <a:ext cx="5939790" cy="3434715"/>
+                      <a:ext cx="3381026" cy="2290162"/>
                     </a:xfrm>
                     <a:prstGeom prst="rect">
                       <a:avLst/>
@@ -798,10 +665,80 @@
           </wp:inline>
         </w:drawing>
       </w:r>
-    </w:p>
-    <w:p>
-      <w:r>
-        <w:t>We suspect that the genre may show differences between men and women, and we can see from this violin chart that this may be the case for family, romance, and fantasy, as those datasets appear to have normal distributions for men and women.  However, since our dataset was sparse, we did not investigate this further at this time.</w:t>
+      <w:r>
+        <w:rPr>
+          <w:noProof/>
+        </w:rPr>
+        <w:drawing>
+          <wp:inline distT="0" distB="0" distL="0" distR="0" wp14:anchorId="167F91DA" wp14:editId="18CBF1DC">
+            <wp:extent cx="3251835" cy="2272183"/>
+            <wp:effectExtent l="0" t="0" r="0" b="0"/>
+            <wp:docPr id="2" name="Picture 2" descr="../../../../Desktop/Screen%20Shot%202017-11-16%20at%206.43.38%20PM"/>
+            <wp:cNvGraphicFramePr>
+              <a:graphicFrameLocks xmlns:a="http://schemas.openxmlformats.org/drawingml/2006/main" noChangeAspect="1"/>
+            </wp:cNvGraphicFramePr>
+            <a:graphic xmlns:a="http://schemas.openxmlformats.org/drawingml/2006/main">
+              <a:graphicData uri="http://schemas.openxmlformats.org/drawingml/2006/picture">
+                <pic:pic xmlns:pic="http://schemas.openxmlformats.org/drawingml/2006/picture">
+                  <pic:nvPicPr>
+                    <pic:cNvPr id="0" name="Picture 1" descr="../../../../Desktop/Screen%20Shot%202017-11-16%20at%206.43.38%20PM"/>
+                    <pic:cNvPicPr>
+                      <a:picLocks noChangeAspect="1" noChangeArrowheads="1"/>
+                    </pic:cNvPicPr>
+                  </pic:nvPicPr>
+                  <pic:blipFill>
+                    <a:blip r:embed="rId7">
+                      <a:extLst>
+                        <a:ext uri="{28A0092B-C50C-407E-A947-70E740481C1C}">
+                          <a14:useLocalDpi xmlns:a14="http://schemas.microsoft.com/office/drawing/2010/main" val="0"/>
+                        </a:ext>
+                      </a:extLst>
+                    </a:blip>
+                    <a:srcRect/>
+                    <a:stretch>
+                      <a:fillRect/>
+                    </a:stretch>
+                  </pic:blipFill>
+                  <pic:spPr bwMode="auto">
+                    <a:xfrm>
+                      <a:off x="0" y="0"/>
+                      <a:ext cx="3260069" cy="2277936"/>
+                    </a:xfrm>
+                    <a:prstGeom prst="rect">
+                      <a:avLst/>
+                    </a:prstGeom>
+                    <a:noFill/>
+                    <a:ln>
+                      <a:noFill/>
+                    </a:ln>
+                  </pic:spPr>
+                </pic:pic>
+              </a:graphicData>
+            </a:graphic>
+          </wp:inline>
+        </w:drawing>
+      </w:r>
+      <w:r>
+        <w:br/>
+      </w:r>
+      <w:r>
+        <w:br/>
+      </w:r>
+    </w:p>
+    <w:p>
+      <w:r>
+        <w:br w:type="page"/>
+      </w:r>
+    </w:p>
+    <w:p>
+      <w:r>
+        <w:t>We suspect that the genre may show differences between men and</w:t>
+      </w:r>
+      <w:r>
+        <w:t xml:space="preserve"> women, and we can see from the above</w:t>
+      </w:r>
+      <w:r>
+        <w:t xml:space="preserve"> violin chart that this may be the case for family, romance, and fantasy, as those datasets appear to have normal distributions for men and women.  However, since our dataset was sparse, we did not investigate this further at this time.</w:t>
       </w:r>
     </w:p>
     <w:p/>
@@ -826,15 +763,7 @@
         <w:t>We reviewed logistic regression with and without genre on the line count and the vocab size.  In ge</w:t>
       </w:r>
       <w:r>
-        <w:t xml:space="preserve">neral, the models fared very poorly and tended to assume all test subjects were male.  The vocab size over the line count however had </w:t>
-      </w:r>
-      <w:proofErr w:type="gramStart"/>
-      <w:r>
-        <w:t>a slightly better results</w:t>
-      </w:r>
-      <w:proofErr w:type="gramEnd"/>
-      <w:r>
-        <w:t xml:space="preserve"> with an accuracy of 70%.  </w:t>
+        <w:t xml:space="preserve">neral, the models fared very poorly and tended to assume all test subjects were male.  The vocab size over the line count however had a slightly better results with an accuracy of 70%.  </w:t>
       </w:r>
     </w:p>
     <w:p>
@@ -866,37 +795,13 @@
     </w:p>
     <w:p>
       <w:r>
-        <w:t xml:space="preserve">We’re </w:t>
-      </w:r>
-      <w:proofErr w:type="spellStart"/>
-      <w:r>
-        <w:t>gonna</w:t>
-      </w:r>
-      <w:proofErr w:type="spellEnd"/>
-      <w:r>
-        <w:t xml:space="preserve"> use </w:t>
-      </w:r>
-      <w:proofErr w:type="spellStart"/>
-      <w:r>
-        <w:t>Keras</w:t>
-      </w:r>
-      <w:proofErr w:type="spellEnd"/>
-      <w:r>
-        <w:t xml:space="preserve"> and CNN, because nobody uses</w:t>
+        <w:t>We’re gonna use Keras and CNN, because nobody uses</w:t>
       </w:r>
       <w:r>
         <w:t xml:space="preserve"> straight</w:t>
       </w:r>
       <w:r>
-        <w:t xml:space="preserve"> </w:t>
-      </w:r>
-      <w:proofErr w:type="spellStart"/>
-      <w:r>
-        <w:t>Tensorflow</w:t>
-      </w:r>
-      <w:proofErr w:type="spellEnd"/>
-      <w:r>
-        <w:t xml:space="preserve"> anymore and we want to use this paper when apply</w:t>
+        <w:t xml:space="preserve"> Tensorflow anymore and we want to use this paper when apply</w:t>
       </w:r>
       <w:r>
         <w:t>ing</w:t>
@@ -937,28 +842,41 @@
         </w:rPr>
         <w:br/>
       </w:r>
-      <w:bookmarkStart w:id="0" w:name="_GoBack"/>
       <w:r>
         <w:t>Our sampling method relied on only one draw from our population due to time constraints. We had to manually assign genders to each character, and we have over 20,000 characters in our dataset. We attempted to find a set that included the gender for each character in the IMDB and IMSDB that we could use to enrich our script set, but to no avail. Our statistical inference and therefore and linear model that we could build upon this set was thus limited. Our next steps will include: classifying more data, using NLP models such as bag-of-words to analyze the complexity of the actual words used by the characters in their moves, and implementing deep learning techniques such as CNN to gain further insight.</w:t>
       </w:r>
-      <w:bookmarkEnd w:id="0"/>
-    </w:p>
-    <w:p/>
-    <w:p>
-      <w:pPr>
-        <w:rPr>
-          <w:b/>
-          <w:i/>
-        </w:rPr>
-      </w:pPr>
-    </w:p>
-    <w:p>
-      <w:pPr>
-        <w:rPr>
-          <w:b/>
-          <w:i/>
-        </w:rPr>
-      </w:pPr>
+    </w:p>
+    <w:p/>
+    <w:p>
+      <w:pPr>
+        <w:rPr>
+          <w:b/>
+          <w:i/>
+        </w:rPr>
+      </w:pPr>
+    </w:p>
+    <w:p>
+      <w:pPr>
+        <w:rPr>
+          <w:b/>
+          <w:i/>
+        </w:rPr>
+      </w:pPr>
+    </w:p>
+    <w:p>
+      <w:pPr>
+        <w:rPr>
+          <w:b/>
+          <w:i/>
+        </w:rPr>
+      </w:pPr>
+      <w:r>
+        <w:rPr>
+          <w:b/>
+          <w:i/>
+        </w:rPr>
+        <w:br w:type="page"/>
+      </w:r>
     </w:p>
     <w:p>
       <w:pPr>
@@ -976,26 +894,16 @@
       </w:r>
     </w:p>
     <w:p>
-      <w:proofErr w:type="spellStart"/>
-      <w:r>
-        <w:t>Bechdel</w:t>
-      </w:r>
-      <w:proofErr w:type="spellEnd"/>
-      <w:r>
-        <w:t>, Allison</w:t>
+      <w:r>
+        <w:t>Bechdel, Allison</w:t>
       </w:r>
       <w:r>
         <w:t xml:space="preserve">. </w:t>
       </w:r>
-      <w:proofErr w:type="spellStart"/>
-      <w:r>
-        <w:t>Bechdel</w:t>
-      </w:r>
-      <w:proofErr w:type="spellEnd"/>
-      <w:r>
-        <w:t xml:space="preserve"> Test. </w:t>
-      </w:r>
-      <w:hyperlink r:id="rId7" w:history="1">
+      <w:r>
+        <w:t xml:space="preserve">Bechdel Test. </w:t>
+      </w:r>
+      <w:hyperlink r:id="rId8" w:history="1">
         <w:r>
           <w:rPr>
             <w:rStyle w:val="Hyperlink"/>
@@ -1005,15 +913,10 @@
       </w:hyperlink>
     </w:p>
     <w:p>
-      <w:proofErr w:type="spellStart"/>
-      <w:r>
-        <w:t>Bechdel</w:t>
-      </w:r>
-      <w:proofErr w:type="spellEnd"/>
-      <w:r>
-        <w:t xml:space="preserve"> Test Movie List: </w:t>
-      </w:r>
-      <w:hyperlink r:id="rId8" w:history="1">
+      <w:r>
+        <w:t xml:space="preserve">Bechdel Test Movie List: </w:t>
+      </w:r>
+      <w:hyperlink r:id="rId9" w:history="1">
         <w:r>
           <w:rPr>
             <w:rStyle w:val="Hyperlink"/>
@@ -1029,7 +932,7 @@
       <w:r>
         <w:t xml:space="preserve">Kim, Yoon. Convolutional Neural Nets for Sentence Classification. </w:t>
       </w:r>
-      <w:hyperlink r:id="rId9" w:history="1">
+      <w:hyperlink r:id="rId10" w:history="1">
         <w:r>
           <w:rPr>
             <w:rStyle w:val="Hyperlink"/>
@@ -1045,7 +948,7 @@
       <w:r>
         <w:t xml:space="preserve">Anderson, Hannah and Daniels, Matt. Film Dialogue </w:t>
       </w:r>
-      <w:hyperlink r:id="rId10" w:history="1">
+      <w:hyperlink r:id="rId11" w:history="1">
         <w:r>
           <w:rPr>
             <w:rStyle w:val="Hyperlink"/>
@@ -1095,7 +998,7 @@
       <w:r>
         <w:t xml:space="preserve"> </w:t>
       </w:r>
-      <w:hyperlink r:id="rId11" w:history="1">
+      <w:hyperlink r:id="rId12" w:history="1">
         <w:r>
           <w:rPr>
             <w:rStyle w:val="Hyperlink"/>
@@ -1132,19 +1035,11 @@
         <w:rPr>
           <w:i/>
         </w:rPr>
-        <w:t xml:space="preserve"> to our </w:t>
-      </w:r>
-      <w:proofErr w:type="spellStart"/>
-      <w:r>
-        <w:rPr>
-          <w:i/>
-        </w:rPr>
-        <w:t>github</w:t>
-      </w:r>
-      <w:proofErr w:type="spellEnd"/>
-    </w:p>
-    <w:p>
-      <w:hyperlink r:id="rId12" w:history="1">
+        <w:t xml:space="preserve"> to our github</w:t>
+      </w:r>
+    </w:p>
+    <w:p>
+      <w:hyperlink r:id="rId13" w:history="1">
         <w:r>
           <w:rPr>
             <w:rStyle w:val="Hyperlink"/>
@@ -1171,7 +1066,7 @@
       </w:r>
     </w:p>
     <w:p>
-      <w:hyperlink r:id="rId13" w:history="1">
+      <w:hyperlink r:id="rId14" w:history="1">
         <w:r>
           <w:rPr>
             <w:rStyle w:val="Hyperlink"/>
@@ -1181,7 +1076,7 @@
       </w:hyperlink>
     </w:p>
     <w:p>
-      <w:hyperlink r:id="rId14" w:history="1">
+      <w:hyperlink r:id="rId15" w:history="1">
         <w:r>
           <w:rPr>
             <w:rStyle w:val="Hyperlink"/>
@@ -1191,7 +1086,7 @@
       </w:hyperlink>
     </w:p>
     <w:p>
-      <w:hyperlink r:id="rId15" w:history="1">
+      <w:hyperlink r:id="rId16" w:history="1">
         <w:r>
           <w:rPr>
             <w:rStyle w:val="Hyperlink"/>
@@ -1206,7 +1101,7 @@
     <w:p/>
     <w:sectPr>
       <w:pgSz w:w="12240" w:h="15840"/>
-      <w:pgMar w:top="1440" w:right="1440" w:bottom="1440" w:left="1440" w:header="720" w:footer="720" w:gutter="0"/>
+      <w:pgMar w:top="720" w:right="720" w:bottom="720" w:left="720" w:header="720" w:footer="720" w:gutter="0"/>
       <w:cols w:space="720"/>
       <w:docGrid w:linePitch="360"/>
     </w:sectPr>

</xml_diff>